<commit_message>
assignment release candidate RC3
</commit_message>
<xml_diff>
--- a/PyCitySchools/PyCitySchools_Analysis.docx
+++ b/PyCitySchools/PyCitySchools_Analysis.docx
@@ -80,13 +80,7 @@
     </w:p>
     <w:p>
       <w:r>
-        <w:t>Date:   04/</w:t>
-      </w:r>
-      <w:r>
-        <w:t>25</w:t>
-      </w:r>
-      <w:r>
-        <w:t>/2024</w:t>
+        <w:t>Date:   04/25/2024</w:t>
       </w:r>
     </w:p>
     <w:p>
@@ -114,96 +108,21 @@
         <w:pStyle w:val="Heading2"/>
       </w:pPr>
       <w:r>
-        <w:t>Introduction:</w:t>
-      </w:r>
-    </w:p>
-    <w:p>
-      <w:r>
-        <w:t>The Ask …</w:t>
-      </w:r>
-    </w:p>
-    <w:p>
-      <w:pPr>
-        <w:pStyle w:val="NormalWeb"/>
-        <w:numPr>
-          <w:ilvl w:val="0"/>
-          <w:numId w:val="1"/>
-        </w:numPr>
-        <w:spacing w:before="150" w:beforeAutospacing="0" w:after="0" w:afterAutospacing="0" w:line="360" w:lineRule="atLeast"/>
-        <w:rPr>
-          <w:rFonts w:ascii="Roboto" w:hAnsi="Roboto"/>
-          <w:color w:val="2B2B2B"/>
-        </w:rPr>
-      </w:pPr>
-      <w:r>
-        <w:rPr>
-          <w:rFonts w:ascii="Roboto" w:hAnsi="Roboto"/>
-          <w:color w:val="2B2B2B"/>
-        </w:rPr>
-        <w:t>Create a report in Microsoft Word, and answer the following questions:</w:t>
-      </w:r>
-    </w:p>
-    <w:p>
-      <w:pPr>
-        <w:pStyle w:val="NormalWeb"/>
-        <w:numPr>
-          <w:ilvl w:val="1"/>
-          <w:numId w:val="1"/>
-        </w:numPr>
-        <w:spacing w:before="150" w:beforeAutospacing="0" w:after="0" w:afterAutospacing="0" w:line="360" w:lineRule="atLeast"/>
-        <w:rPr>
-          <w:rFonts w:ascii="Roboto" w:hAnsi="Roboto"/>
-          <w:color w:val="2B2B2B"/>
-        </w:rPr>
-      </w:pPr>
-      <w:r>
-        <w:rPr>
-          <w:rFonts w:ascii="Roboto" w:hAnsi="Roboto"/>
-          <w:color w:val="2B2B2B"/>
-        </w:rPr>
-        <w:t>Given the provided data, what are three conclusions that we can draw about crowdfunding campaigns?</w:t>
-      </w:r>
-    </w:p>
-    <w:p>
-      <w:pPr>
-        <w:pStyle w:val="NormalWeb"/>
-        <w:numPr>
-          <w:ilvl w:val="1"/>
-          <w:numId w:val="1"/>
-        </w:numPr>
-        <w:spacing w:before="150" w:beforeAutospacing="0" w:after="0" w:afterAutospacing="0" w:line="360" w:lineRule="atLeast"/>
-        <w:rPr>
-          <w:rFonts w:ascii="Roboto" w:hAnsi="Roboto"/>
-          <w:color w:val="2B2B2B"/>
-        </w:rPr>
-      </w:pPr>
-      <w:r>
-        <w:rPr>
-          <w:rFonts w:ascii="Roboto" w:hAnsi="Roboto"/>
-          <w:color w:val="2B2B2B"/>
-        </w:rPr>
-        <w:t>What are some limitations of this dataset?</w:t>
-      </w:r>
-    </w:p>
-    <w:p>
-      <w:pPr>
-        <w:pStyle w:val="NormalWeb"/>
-        <w:numPr>
-          <w:ilvl w:val="1"/>
-          <w:numId w:val="1"/>
-        </w:numPr>
-        <w:spacing w:before="150" w:beforeAutospacing="0" w:after="0" w:afterAutospacing="0" w:line="360" w:lineRule="atLeast"/>
-        <w:rPr>
-          <w:rFonts w:ascii="Roboto" w:hAnsi="Roboto"/>
-          <w:color w:val="2B2B2B"/>
-        </w:rPr>
-      </w:pPr>
-      <w:r>
-        <w:rPr>
-          <w:rFonts w:ascii="Roboto" w:hAnsi="Roboto"/>
-          <w:color w:val="2B2B2B"/>
-        </w:rPr>
-        <w:t>What are some other possible tables and/or graphs that we could create, and what additional value would they provide?</w:t>
+        <w:t>Purpose</w:t>
+      </w:r>
+      <w:r>
+        <w:t>:</w:t>
+      </w:r>
+    </w:p>
+    <w:p>
+      <w:r>
+        <w:t xml:space="preserve">To help the School Board and Mayor make informed strategic </w:t>
+      </w:r>
+      <w:r>
+        <w:t>decisions</w:t>
+      </w:r>
+      <w:r>
+        <w:t xml:space="preserve"> regarding future school budgets and priorities.</w:t>
       </w:r>
     </w:p>
     <w:p/>
@@ -212,12 +131,10 @@
         <w:pStyle w:val="Heading2"/>
       </w:pPr>
       <w:r>
-        <w:t>Analysis:</w:t>
-      </w:r>
-    </w:p>
-    <w:p>
-      <w:r>
-        <w:t>The Analysis …</w:t>
+        <w:t>Summary of the Analysis</w:t>
+      </w:r>
+      <w:r>
+        <w:t>:</w:t>
       </w:r>
     </w:p>
     <w:p>
@@ -225,18 +142,35 @@
         <w:pStyle w:val="ListParagraph"/>
         <w:numPr>
           <w:ilvl w:val="0"/>
-          <w:numId w:val="3"/>
+          <w:numId w:val="5"/>
         </w:numPr>
       </w:pPr>
       <w:r>
-        <w:t>T</w:t>
-      </w:r>
-      <w:r>
-        <w:rPr>
-          <w:rFonts w:ascii="Roboto" w:hAnsi="Roboto"/>
-          <w:color w:val="2B2B2B"/>
-        </w:rPr>
-        <w:t>hree conclusions that we can draw about crowdfunding campaigns …</w:t>
+        <w:t>Data for the city's school district was examined.</w:t>
+      </w:r>
+    </w:p>
+    <w:p>
+      <w:pPr>
+        <w:pStyle w:val="ListParagraph"/>
+        <w:numPr>
+          <w:ilvl w:val="0"/>
+          <w:numId w:val="5"/>
+        </w:numPr>
+      </w:pPr>
+      <w:r>
+        <w:t>Analyzed district-wide standardized test results.</w:t>
+      </w:r>
+    </w:p>
+    <w:p>
+      <w:pPr>
+        <w:pStyle w:val="ListParagraph"/>
+        <w:numPr>
+          <w:ilvl w:val="0"/>
+          <w:numId w:val="5"/>
+        </w:numPr>
+      </w:pPr>
+      <w:r>
+        <w:t>Focus areas of the analysis:</w:t>
       </w:r>
     </w:p>
     <w:p>
@@ -244,31 +178,11 @@
         <w:pStyle w:val="ListParagraph"/>
         <w:numPr>
           <w:ilvl w:val="1"/>
-          <w:numId w:val="3"/>
+          <w:numId w:val="5"/>
         </w:numPr>
       </w:pPr>
       <w:r>
-        <w:rPr>
-          <w:rFonts w:ascii="Roboto" w:hAnsi="Roboto"/>
-          <w:color w:val="2B2B2B"/>
-        </w:rPr>
-        <w:t xml:space="preserve">Although Successful campaigns occur most often </w:t>
-      </w:r>
-      <w:proofErr w:type="gramStart"/>
-      <w:r>
-        <w:rPr>
-          <w:rFonts w:ascii="Roboto" w:hAnsi="Roboto"/>
-          <w:color w:val="2B2B2B"/>
-        </w:rPr>
-        <w:t>( in</w:t>
-      </w:r>
-      <w:proofErr w:type="gramEnd"/>
-      <w:r>
-        <w:rPr>
-          <w:rFonts w:ascii="Roboto" w:hAnsi="Roboto"/>
-          <w:color w:val="2B2B2B"/>
-        </w:rPr>
-        <w:t xml:space="preserve"> the 2/3 ballpark ) , the number of Failed campaigns is very high ( in the 1/3 ballpark )</w:t>
+        <w:t>District Summary</w:t>
       </w:r>
     </w:p>
     <w:p>
@@ -276,31 +190,11 @@
         <w:pStyle w:val="ListParagraph"/>
         <w:numPr>
           <w:ilvl w:val="1"/>
-          <w:numId w:val="3"/>
+          <w:numId w:val="5"/>
         </w:numPr>
       </w:pPr>
       <w:r>
-        <w:rPr>
-          <w:rFonts w:ascii="Roboto" w:hAnsi="Roboto"/>
-          <w:color w:val="2B2B2B"/>
-        </w:rPr>
-        <w:t xml:space="preserve">The Theater Category with </w:t>
-      </w:r>
-      <w:proofErr w:type="spellStart"/>
-      <w:r>
-        <w:rPr>
-          <w:rFonts w:ascii="Roboto" w:hAnsi="Roboto"/>
-          <w:color w:val="2B2B2B"/>
-        </w:rPr>
-        <w:t>it’s</w:t>
-      </w:r>
-      <w:proofErr w:type="spellEnd"/>
-      <w:r>
-        <w:rPr>
-          <w:rFonts w:ascii="Roboto" w:hAnsi="Roboto"/>
-          <w:color w:val="2B2B2B"/>
-        </w:rPr>
-        <w:t xml:space="preserve"> Plays Sub-Category has, by far, the most campaigns “in play” (grin)</w:t>
+        <w:t>School Summary</w:t>
       </w:r>
     </w:p>
     <w:p>
@@ -308,36 +202,95 @@
         <w:pStyle w:val="ListParagraph"/>
         <w:numPr>
           <w:ilvl w:val="1"/>
-          <w:numId w:val="3"/>
+          <w:numId w:val="5"/>
         </w:numPr>
       </w:pPr>
       <w:r>
-        <w:rPr>
-          <w:rFonts w:ascii="Roboto" w:hAnsi="Roboto"/>
-          <w:color w:val="2B2B2B"/>
-        </w:rPr>
-        <w:t xml:space="preserve">There is a very interesting spike in the number of successful campaigns in the summer (June/July) </w:t>
-      </w:r>
-      <w:proofErr w:type="gramStart"/>
-      <w:r>
-        <w:rPr>
-          <w:rFonts w:ascii="Roboto" w:hAnsi="Roboto"/>
-          <w:color w:val="2B2B2B"/>
-        </w:rPr>
-        <w:t>time period</w:t>
-      </w:r>
-      <w:proofErr w:type="gramEnd"/>
-      <w:r>
-        <w:rPr>
-          <w:rFonts w:ascii="Roboto" w:hAnsi="Roboto"/>
-          <w:color w:val="2B2B2B"/>
-        </w:rPr>
-        <w:t>. This would be worth exploring further.</w:t>
-      </w:r>
-    </w:p>
-    <w:p>
-      <w:r>
-        <w:br w:type="page"/>
+        <w:t xml:space="preserve">Highest Performing Schools by </w:t>
+      </w:r>
+      <w:r>
+        <w:t>Percentage</w:t>
+      </w:r>
+      <w:r>
+        <w:t xml:space="preserve"> of Overall Passing</w:t>
+      </w:r>
+    </w:p>
+    <w:p>
+      <w:pPr>
+        <w:pStyle w:val="ListParagraph"/>
+        <w:numPr>
+          <w:ilvl w:val="1"/>
+          <w:numId w:val="5"/>
+        </w:numPr>
+      </w:pPr>
+      <w:r>
+        <w:t xml:space="preserve">Lowest Performing Schools by </w:t>
+      </w:r>
+      <w:r>
+        <w:t>Percentage</w:t>
+      </w:r>
+      <w:r>
+        <w:t xml:space="preserve"> of Overall Passing</w:t>
+      </w:r>
+    </w:p>
+    <w:p>
+      <w:pPr>
+        <w:pStyle w:val="ListParagraph"/>
+        <w:numPr>
+          <w:ilvl w:val="1"/>
+          <w:numId w:val="5"/>
+        </w:numPr>
+      </w:pPr>
+      <w:r>
+        <w:t>Math Scores by Grade</w:t>
+      </w:r>
+    </w:p>
+    <w:p>
+      <w:pPr>
+        <w:pStyle w:val="ListParagraph"/>
+        <w:numPr>
+          <w:ilvl w:val="1"/>
+          <w:numId w:val="5"/>
+        </w:numPr>
+      </w:pPr>
+      <w:r>
+        <w:t>Reading Scores by Grade</w:t>
+      </w:r>
+    </w:p>
+    <w:p>
+      <w:pPr>
+        <w:pStyle w:val="ListParagraph"/>
+        <w:numPr>
+          <w:ilvl w:val="1"/>
+          <w:numId w:val="5"/>
+        </w:numPr>
+      </w:pPr>
+      <w:r>
+        <w:t>Scores by School Spending</w:t>
+      </w:r>
+    </w:p>
+    <w:p>
+      <w:pPr>
+        <w:pStyle w:val="ListParagraph"/>
+        <w:numPr>
+          <w:ilvl w:val="1"/>
+          <w:numId w:val="5"/>
+        </w:numPr>
+      </w:pPr>
+      <w:r>
+        <w:t>Scores by School Size</w:t>
+      </w:r>
+    </w:p>
+    <w:p>
+      <w:pPr>
+        <w:pStyle w:val="ListParagraph"/>
+        <w:numPr>
+          <w:ilvl w:val="1"/>
+          <w:numId w:val="5"/>
+        </w:numPr>
+      </w:pPr>
+      <w:r>
+        <w:t>Scores by school Type</w:t>
       </w:r>
     </w:p>
     <w:p>
@@ -345,102 +298,129 @@
         <w:pStyle w:val="ListParagraph"/>
         <w:numPr>
           <w:ilvl w:val="0"/>
-          <w:numId w:val="2"/>
+          <w:numId w:val="5"/>
         </w:numPr>
       </w:pPr>
       <w:r>
-        <w:rPr>
-          <w:rFonts w:ascii="Roboto" w:hAnsi="Roboto"/>
-          <w:color w:val="2B2B2B"/>
-        </w:rPr>
+        <w:t>Aggregated the data to showcase trends in school performance.</w:t>
+      </w:r>
+    </w:p>
+    <w:p>
+      <w:r>
+        <w:br w:type="page"/>
+      </w:r>
+    </w:p>
+    <w:p>
+      <w:pPr>
+        <w:pStyle w:val="Heading2"/>
+      </w:pPr>
+      <w:r>
         <w:lastRenderedPageBreak/>
-        <w:t>Some limitations of this dataset …</w:t>
-      </w:r>
-    </w:p>
-    <w:p>
-      <w:pPr>
-        <w:pStyle w:val="ListParagraph"/>
-        <w:numPr>
-          <w:ilvl w:val="1"/>
-          <w:numId w:val="2"/>
-        </w:numPr>
-      </w:pPr>
-      <w:r>
-        <w:rPr>
-          <w:rFonts w:ascii="Roboto" w:hAnsi="Roboto"/>
-          <w:color w:val="2B2B2B"/>
-        </w:rPr>
-        <w:t>There is a lack of data that would indicate the “Reason Why” the individual campaigns are Successful or Failed</w:t>
-      </w:r>
-    </w:p>
-    <w:p>
-      <w:pPr>
-        <w:pStyle w:val="ListParagraph"/>
-      </w:pPr>
+        <w:t>Conclusions:</w:t>
+      </w:r>
     </w:p>
     <w:p>
       <w:pPr>
         <w:pStyle w:val="ListParagraph"/>
         <w:numPr>
           <w:ilvl w:val="0"/>
-          <w:numId w:val="2"/>
+          <w:numId w:val="8"/>
         </w:numPr>
       </w:pPr>
       <w:r>
-        <w:t>O</w:t>
-      </w:r>
-      <w:r>
-        <w:rPr>
-          <w:rFonts w:ascii="Roboto" w:hAnsi="Roboto"/>
-          <w:color w:val="2B2B2B"/>
-        </w:rPr>
-        <w:t>ther possible tables and/or graphs that we could create, and what additional value would they provide</w:t>
-      </w:r>
-      <w:r>
-        <w:rPr>
-          <w:rFonts w:ascii="Roboto" w:hAnsi="Roboto"/>
-          <w:color w:val="2B2B2B"/>
-        </w:rPr>
-        <w:t xml:space="preserve"> …</w:t>
+        <w:t xml:space="preserve">Must consider prioritizing </w:t>
+      </w:r>
+      <w:r>
+        <w:t>the Math</w:t>
+      </w:r>
+      <w:r>
+        <w:t xml:space="preserve"> curriculum</w:t>
+      </w:r>
+      <w:r>
+        <w:t>.</w:t>
+      </w:r>
+    </w:p>
+    <w:p>
+      <w:pPr>
+        <w:ind w:firstLine="720"/>
+      </w:pPr>
+      <w:r>
+        <w:t xml:space="preserve">- </w:t>
+      </w:r>
+      <w:r>
+        <w:t xml:space="preserve">Average math scores are lower than average reading scores ... </w:t>
+      </w:r>
+      <w:r>
+        <w:t>across</w:t>
+      </w:r>
+      <w:r>
+        <w:t xml:space="preserve"> the board.</w:t>
+      </w:r>
+      <w:r>
+        <w:br/>
       </w:r>
     </w:p>
     <w:p>
       <w:pPr>
         <w:pStyle w:val="ListParagraph"/>
         <w:numPr>
-          <w:ilvl w:val="1"/>
-          <w:numId w:val="2"/>
+          <w:ilvl w:val="0"/>
+          <w:numId w:val="8"/>
         </w:numPr>
       </w:pPr>
       <w:r>
-        <w:t xml:space="preserve">As noted in an answer further above, I would dig deeper into the Summer (June/July) activity </w:t>
-      </w:r>
-      <w:proofErr w:type="gramStart"/>
-      <w:r>
-        <w:t>spike ,</w:t>
-      </w:r>
-      <w:proofErr w:type="gramEnd"/>
-      <w:r>
-        <w:t xml:space="preserve"> to determine why it is associated with a higher level of Successful campaign outcomes.</w:t>
-      </w:r>
-    </w:p>
-    <w:p>
-      <w:pPr>
-        <w:pStyle w:val="Heading2"/>
-      </w:pPr>
-      <w:r>
-        <w:t>Conclusion:</w:t>
-      </w:r>
-    </w:p>
-    <w:p>
-      <w:r>
-        <w:t>This has been a great project.</w:t>
-      </w:r>
-      <w:r>
-        <w:br/>
-        <w:t>As I explored using Microsoft Excel with an eye towards Data Analysis, I have become more knowledgeable about its capabilities.</w:t>
-      </w:r>
-    </w:p>
+        <w:t xml:space="preserve">Must consider prioritizing Charter schools with limited student </w:t>
+      </w:r>
+      <w:r>
+        <w:t>populations.</w:t>
+      </w:r>
+    </w:p>
+    <w:p>
+      <w:pPr>
+        <w:ind w:left="720"/>
+      </w:pPr>
+      <w:r>
+        <w:t>- The highest performing schools are Charter schools with less than 2290 students,</w:t>
+      </w:r>
+      <w:r>
+        <w:t xml:space="preserve"> </w:t>
+      </w:r>
+      <w:r>
+        <w:t>while the lowest performing schools are District schools with over 2910 students</w:t>
+      </w:r>
+    </w:p>
+    <w:p>
+      <w:pPr>
+        <w:ind w:left="720"/>
+      </w:pPr>
+      <w:r>
+        <w:t>- District schools have more have more students, and more funding dollars per student. Charter schools have less students, and less funding dollars per student.</w:t>
+      </w:r>
+    </w:p>
+    <w:p>
+      <w:pPr>
+        <w:ind w:left="720"/>
+      </w:pPr>
+      <w:r>
+        <w:t>- Large schools with more &gt; 2000 students have lower average math and reading scores</w:t>
+      </w:r>
+      <w:r>
+        <w:t xml:space="preserve"> </w:t>
+      </w:r>
+      <w:r>
+        <w:t>than medium schools and small schools</w:t>
+      </w:r>
+    </w:p>
+    <w:p>
+      <w:pPr>
+        <w:ind w:left="720"/>
+      </w:pPr>
+      <w:r>
+        <w:t>- spending more per student does not guarantee success.</w:t>
+      </w:r>
+    </w:p>
+    <w:p/>
+    <w:p/>
     <w:p/>
     <w:sectPr>
       <w:pgSz w:w="12240" w:h="15840"/>
@@ -568,6 +548,214 @@
     </w:lvl>
   </w:abstractNum>
   <w:abstractNum w:abstractNumId="1" w15:restartNumberingAfterBreak="0">
+    <w:nsid w:val="0B2242EE"/>
+    <w:multiLevelType w:val="hybridMultilevel"/>
+    <w:tmpl w:val="DCE0169C"/>
+    <w:lvl w:ilvl="0" w:tplc="0409000F">
+      <w:start w:val="1"/>
+      <w:numFmt w:val="decimal"/>
+      <w:lvlText w:val="%1."/>
+      <w:lvlJc w:val="left"/>
+      <w:pPr>
+        <w:ind w:left="720" w:hanging="360"/>
+      </w:pPr>
+      <w:rPr>
+        <w:rFonts w:hint="default"/>
+      </w:rPr>
+    </w:lvl>
+    <w:lvl w:ilvl="1" w:tplc="04090001">
+      <w:start w:val="1"/>
+      <w:numFmt w:val="bullet"/>
+      <w:lvlText w:val=""/>
+      <w:lvlJc w:val="left"/>
+      <w:pPr>
+        <w:ind w:left="720" w:hanging="360"/>
+      </w:pPr>
+      <w:rPr>
+        <w:rFonts w:ascii="Symbol" w:hAnsi="Symbol" w:hint="default"/>
+      </w:rPr>
+    </w:lvl>
+    <w:lvl w:ilvl="2" w:tplc="04090001">
+      <w:start w:val="1"/>
+      <w:numFmt w:val="bullet"/>
+      <w:lvlText w:val=""/>
+      <w:lvlJc w:val="left"/>
+      <w:pPr>
+        <w:ind w:left="720" w:hanging="360"/>
+      </w:pPr>
+      <w:rPr>
+        <w:rFonts w:ascii="Symbol" w:hAnsi="Symbol" w:hint="default"/>
+      </w:rPr>
+    </w:lvl>
+    <w:lvl w:ilvl="3" w:tplc="0409000F">
+      <w:start w:val="1"/>
+      <w:numFmt w:val="decimal"/>
+      <w:lvlText w:val="%4."/>
+      <w:lvlJc w:val="left"/>
+      <w:pPr>
+        <w:ind w:left="2880" w:hanging="360"/>
+      </w:pPr>
+    </w:lvl>
+    <w:lvl w:ilvl="4" w:tplc="04090019" w:tentative="1">
+      <w:start w:val="1"/>
+      <w:numFmt w:val="lowerLetter"/>
+      <w:lvlText w:val="%5."/>
+      <w:lvlJc w:val="left"/>
+      <w:pPr>
+        <w:ind w:left="3600" w:hanging="360"/>
+      </w:pPr>
+    </w:lvl>
+    <w:lvl w:ilvl="5" w:tplc="0409001B" w:tentative="1">
+      <w:start w:val="1"/>
+      <w:numFmt w:val="lowerRoman"/>
+      <w:lvlText w:val="%6."/>
+      <w:lvlJc w:val="right"/>
+      <w:pPr>
+        <w:ind w:left="4320" w:hanging="180"/>
+      </w:pPr>
+    </w:lvl>
+    <w:lvl w:ilvl="6" w:tplc="0409000F" w:tentative="1">
+      <w:start w:val="1"/>
+      <w:numFmt w:val="decimal"/>
+      <w:lvlText w:val="%7."/>
+      <w:lvlJc w:val="left"/>
+      <w:pPr>
+        <w:ind w:left="5040" w:hanging="360"/>
+      </w:pPr>
+    </w:lvl>
+    <w:lvl w:ilvl="7" w:tplc="04090019" w:tentative="1">
+      <w:start w:val="1"/>
+      <w:numFmt w:val="lowerLetter"/>
+      <w:lvlText w:val="%8."/>
+      <w:lvlJc w:val="left"/>
+      <w:pPr>
+        <w:ind w:left="5760" w:hanging="360"/>
+      </w:pPr>
+    </w:lvl>
+    <w:lvl w:ilvl="8" w:tplc="0409001B" w:tentative="1">
+      <w:start w:val="1"/>
+      <w:numFmt w:val="lowerRoman"/>
+      <w:lvlText w:val="%9."/>
+      <w:lvlJc w:val="right"/>
+      <w:pPr>
+        <w:ind w:left="6480" w:hanging="180"/>
+      </w:pPr>
+    </w:lvl>
+  </w:abstractNum>
+  <w:abstractNum w:abstractNumId="2" w15:restartNumberingAfterBreak="0">
+    <w:nsid w:val="174620B1"/>
+    <w:multiLevelType w:val="hybridMultilevel"/>
+    <w:tmpl w:val="D1CAE820"/>
+    <w:lvl w:ilvl="0" w:tplc="04090001">
+      <w:start w:val="1"/>
+      <w:numFmt w:val="bullet"/>
+      <w:lvlText w:val=""/>
+      <w:lvlJc w:val="left"/>
+      <w:pPr>
+        <w:ind w:left="1440" w:hanging="360"/>
+      </w:pPr>
+      <w:rPr>
+        <w:rFonts w:ascii="Symbol" w:hAnsi="Symbol" w:hint="default"/>
+      </w:rPr>
+    </w:lvl>
+    <w:lvl w:ilvl="1" w:tplc="04090003" w:tentative="1">
+      <w:start w:val="1"/>
+      <w:numFmt w:val="bullet"/>
+      <w:lvlText w:val="o"/>
+      <w:lvlJc w:val="left"/>
+      <w:pPr>
+        <w:ind w:left="2160" w:hanging="360"/>
+      </w:pPr>
+      <w:rPr>
+        <w:rFonts w:ascii="Courier New" w:hAnsi="Courier New" w:cs="Courier New" w:hint="default"/>
+      </w:rPr>
+    </w:lvl>
+    <w:lvl w:ilvl="2" w:tplc="04090005" w:tentative="1">
+      <w:start w:val="1"/>
+      <w:numFmt w:val="bullet"/>
+      <w:lvlText w:val=""/>
+      <w:lvlJc w:val="left"/>
+      <w:pPr>
+        <w:ind w:left="2880" w:hanging="360"/>
+      </w:pPr>
+      <w:rPr>
+        <w:rFonts w:ascii="Wingdings" w:hAnsi="Wingdings" w:hint="default"/>
+      </w:rPr>
+    </w:lvl>
+    <w:lvl w:ilvl="3" w:tplc="04090001" w:tentative="1">
+      <w:start w:val="1"/>
+      <w:numFmt w:val="bullet"/>
+      <w:lvlText w:val=""/>
+      <w:lvlJc w:val="left"/>
+      <w:pPr>
+        <w:ind w:left="3600" w:hanging="360"/>
+      </w:pPr>
+      <w:rPr>
+        <w:rFonts w:ascii="Symbol" w:hAnsi="Symbol" w:hint="default"/>
+      </w:rPr>
+    </w:lvl>
+    <w:lvl w:ilvl="4" w:tplc="04090003" w:tentative="1">
+      <w:start w:val="1"/>
+      <w:numFmt w:val="bullet"/>
+      <w:lvlText w:val="o"/>
+      <w:lvlJc w:val="left"/>
+      <w:pPr>
+        <w:ind w:left="4320" w:hanging="360"/>
+      </w:pPr>
+      <w:rPr>
+        <w:rFonts w:ascii="Courier New" w:hAnsi="Courier New" w:cs="Courier New" w:hint="default"/>
+      </w:rPr>
+    </w:lvl>
+    <w:lvl w:ilvl="5" w:tplc="04090005" w:tentative="1">
+      <w:start w:val="1"/>
+      <w:numFmt w:val="bullet"/>
+      <w:lvlText w:val=""/>
+      <w:lvlJc w:val="left"/>
+      <w:pPr>
+        <w:ind w:left="5040" w:hanging="360"/>
+      </w:pPr>
+      <w:rPr>
+        <w:rFonts w:ascii="Wingdings" w:hAnsi="Wingdings" w:hint="default"/>
+      </w:rPr>
+    </w:lvl>
+    <w:lvl w:ilvl="6" w:tplc="04090001" w:tentative="1">
+      <w:start w:val="1"/>
+      <w:numFmt w:val="bullet"/>
+      <w:lvlText w:val=""/>
+      <w:lvlJc w:val="left"/>
+      <w:pPr>
+        <w:ind w:left="5760" w:hanging="360"/>
+      </w:pPr>
+      <w:rPr>
+        <w:rFonts w:ascii="Symbol" w:hAnsi="Symbol" w:hint="default"/>
+      </w:rPr>
+    </w:lvl>
+    <w:lvl w:ilvl="7" w:tplc="04090003" w:tentative="1">
+      <w:start w:val="1"/>
+      <w:numFmt w:val="bullet"/>
+      <w:lvlText w:val="o"/>
+      <w:lvlJc w:val="left"/>
+      <w:pPr>
+        <w:ind w:left="6480" w:hanging="360"/>
+      </w:pPr>
+      <w:rPr>
+        <w:rFonts w:ascii="Courier New" w:hAnsi="Courier New" w:cs="Courier New" w:hint="default"/>
+      </w:rPr>
+    </w:lvl>
+    <w:lvl w:ilvl="8" w:tplc="04090005" w:tentative="1">
+      <w:start w:val="1"/>
+      <w:numFmt w:val="bullet"/>
+      <w:lvlText w:val=""/>
+      <w:lvlJc w:val="left"/>
+      <w:pPr>
+        <w:ind w:left="7200" w:hanging="360"/>
+      </w:pPr>
+      <w:rPr>
+        <w:rFonts w:ascii="Wingdings" w:hAnsi="Wingdings" w:hint="default"/>
+      </w:rPr>
+    </w:lvl>
+  </w:abstractNum>
+  <w:abstractNum w:abstractNumId="3" w15:restartNumberingAfterBreak="0">
     <w:nsid w:val="21224E10"/>
     <w:multiLevelType w:val="multilevel"/>
     <w:tmpl w:val="119E2DE8"/>
@@ -716,7 +904,431 @@
       </w:rPr>
     </w:lvl>
   </w:abstractNum>
-  <w:abstractNum w:abstractNumId="2" w15:restartNumberingAfterBreak="0">
+  <w:abstractNum w:abstractNumId="4" w15:restartNumberingAfterBreak="0">
+    <w:nsid w:val="31554125"/>
+    <w:multiLevelType w:val="hybridMultilevel"/>
+    <w:tmpl w:val="85408DA2"/>
+    <w:lvl w:ilvl="0" w:tplc="56C06880">
+      <w:numFmt w:val="bullet"/>
+      <w:lvlText w:val="-"/>
+      <w:lvlJc w:val="left"/>
+      <w:pPr>
+        <w:ind w:left="1080" w:hanging="360"/>
+      </w:pPr>
+      <w:rPr>
+        <w:rFonts w:ascii="Aptos" w:eastAsiaTheme="minorHAnsi" w:hAnsi="Aptos" w:cstheme="minorBidi" w:hint="default"/>
+      </w:rPr>
+    </w:lvl>
+    <w:lvl w:ilvl="1" w:tplc="04090003" w:tentative="1">
+      <w:start w:val="1"/>
+      <w:numFmt w:val="bullet"/>
+      <w:lvlText w:val="o"/>
+      <w:lvlJc w:val="left"/>
+      <w:pPr>
+        <w:ind w:left="1800" w:hanging="360"/>
+      </w:pPr>
+      <w:rPr>
+        <w:rFonts w:ascii="Courier New" w:hAnsi="Courier New" w:cs="Courier New" w:hint="default"/>
+      </w:rPr>
+    </w:lvl>
+    <w:lvl w:ilvl="2" w:tplc="04090005" w:tentative="1">
+      <w:start w:val="1"/>
+      <w:numFmt w:val="bullet"/>
+      <w:lvlText w:val=""/>
+      <w:lvlJc w:val="left"/>
+      <w:pPr>
+        <w:ind w:left="2520" w:hanging="360"/>
+      </w:pPr>
+      <w:rPr>
+        <w:rFonts w:ascii="Wingdings" w:hAnsi="Wingdings" w:hint="default"/>
+      </w:rPr>
+    </w:lvl>
+    <w:lvl w:ilvl="3" w:tplc="04090001" w:tentative="1">
+      <w:start w:val="1"/>
+      <w:numFmt w:val="bullet"/>
+      <w:lvlText w:val=""/>
+      <w:lvlJc w:val="left"/>
+      <w:pPr>
+        <w:ind w:left="3240" w:hanging="360"/>
+      </w:pPr>
+      <w:rPr>
+        <w:rFonts w:ascii="Symbol" w:hAnsi="Symbol" w:hint="default"/>
+      </w:rPr>
+    </w:lvl>
+    <w:lvl w:ilvl="4" w:tplc="04090003" w:tentative="1">
+      <w:start w:val="1"/>
+      <w:numFmt w:val="bullet"/>
+      <w:lvlText w:val="o"/>
+      <w:lvlJc w:val="left"/>
+      <w:pPr>
+        <w:ind w:left="3960" w:hanging="360"/>
+      </w:pPr>
+      <w:rPr>
+        <w:rFonts w:ascii="Courier New" w:hAnsi="Courier New" w:cs="Courier New" w:hint="default"/>
+      </w:rPr>
+    </w:lvl>
+    <w:lvl w:ilvl="5" w:tplc="04090005" w:tentative="1">
+      <w:start w:val="1"/>
+      <w:numFmt w:val="bullet"/>
+      <w:lvlText w:val=""/>
+      <w:lvlJc w:val="left"/>
+      <w:pPr>
+        <w:ind w:left="4680" w:hanging="360"/>
+      </w:pPr>
+      <w:rPr>
+        <w:rFonts w:ascii="Wingdings" w:hAnsi="Wingdings" w:hint="default"/>
+      </w:rPr>
+    </w:lvl>
+    <w:lvl w:ilvl="6" w:tplc="04090001" w:tentative="1">
+      <w:start w:val="1"/>
+      <w:numFmt w:val="bullet"/>
+      <w:lvlText w:val=""/>
+      <w:lvlJc w:val="left"/>
+      <w:pPr>
+        <w:ind w:left="5400" w:hanging="360"/>
+      </w:pPr>
+      <w:rPr>
+        <w:rFonts w:ascii="Symbol" w:hAnsi="Symbol" w:hint="default"/>
+      </w:rPr>
+    </w:lvl>
+    <w:lvl w:ilvl="7" w:tplc="04090003" w:tentative="1">
+      <w:start w:val="1"/>
+      <w:numFmt w:val="bullet"/>
+      <w:lvlText w:val="o"/>
+      <w:lvlJc w:val="left"/>
+      <w:pPr>
+        <w:ind w:left="6120" w:hanging="360"/>
+      </w:pPr>
+      <w:rPr>
+        <w:rFonts w:ascii="Courier New" w:hAnsi="Courier New" w:cs="Courier New" w:hint="default"/>
+      </w:rPr>
+    </w:lvl>
+    <w:lvl w:ilvl="8" w:tplc="04090005" w:tentative="1">
+      <w:start w:val="1"/>
+      <w:numFmt w:val="bullet"/>
+      <w:lvlText w:val=""/>
+      <w:lvlJc w:val="left"/>
+      <w:pPr>
+        <w:ind w:left="6840" w:hanging="360"/>
+      </w:pPr>
+      <w:rPr>
+        <w:rFonts w:ascii="Wingdings" w:hAnsi="Wingdings" w:hint="default"/>
+      </w:rPr>
+    </w:lvl>
+  </w:abstractNum>
+  <w:abstractNum w:abstractNumId="5" w15:restartNumberingAfterBreak="0">
+    <w:nsid w:val="48C337FA"/>
+    <w:multiLevelType w:val="hybridMultilevel"/>
+    <w:tmpl w:val="6896AE9E"/>
+    <w:lvl w:ilvl="0" w:tplc="0409000F">
+      <w:start w:val="1"/>
+      <w:numFmt w:val="decimal"/>
+      <w:lvlText w:val="%1."/>
+      <w:lvlJc w:val="left"/>
+      <w:pPr>
+        <w:ind w:left="720" w:hanging="360"/>
+      </w:pPr>
+    </w:lvl>
+    <w:lvl w:ilvl="1" w:tplc="04090019" w:tentative="1">
+      <w:start w:val="1"/>
+      <w:numFmt w:val="lowerLetter"/>
+      <w:lvlText w:val="%2."/>
+      <w:lvlJc w:val="left"/>
+      <w:pPr>
+        <w:ind w:left="1440" w:hanging="360"/>
+      </w:pPr>
+    </w:lvl>
+    <w:lvl w:ilvl="2" w:tplc="0409001B" w:tentative="1">
+      <w:start w:val="1"/>
+      <w:numFmt w:val="lowerRoman"/>
+      <w:lvlText w:val="%3."/>
+      <w:lvlJc w:val="right"/>
+      <w:pPr>
+        <w:ind w:left="2160" w:hanging="180"/>
+      </w:pPr>
+    </w:lvl>
+    <w:lvl w:ilvl="3" w:tplc="0409000F" w:tentative="1">
+      <w:start w:val="1"/>
+      <w:numFmt w:val="decimal"/>
+      <w:lvlText w:val="%4."/>
+      <w:lvlJc w:val="left"/>
+      <w:pPr>
+        <w:ind w:left="2880" w:hanging="360"/>
+      </w:pPr>
+    </w:lvl>
+    <w:lvl w:ilvl="4" w:tplc="04090019" w:tentative="1">
+      <w:start w:val="1"/>
+      <w:numFmt w:val="lowerLetter"/>
+      <w:lvlText w:val="%5."/>
+      <w:lvlJc w:val="left"/>
+      <w:pPr>
+        <w:ind w:left="3600" w:hanging="360"/>
+      </w:pPr>
+    </w:lvl>
+    <w:lvl w:ilvl="5" w:tplc="0409001B" w:tentative="1">
+      <w:start w:val="1"/>
+      <w:numFmt w:val="lowerRoman"/>
+      <w:lvlText w:val="%6."/>
+      <w:lvlJc w:val="right"/>
+      <w:pPr>
+        <w:ind w:left="4320" w:hanging="180"/>
+      </w:pPr>
+    </w:lvl>
+    <w:lvl w:ilvl="6" w:tplc="0409000F" w:tentative="1">
+      <w:start w:val="1"/>
+      <w:numFmt w:val="decimal"/>
+      <w:lvlText w:val="%7."/>
+      <w:lvlJc w:val="left"/>
+      <w:pPr>
+        <w:ind w:left="5040" w:hanging="360"/>
+      </w:pPr>
+    </w:lvl>
+    <w:lvl w:ilvl="7" w:tplc="04090019" w:tentative="1">
+      <w:start w:val="1"/>
+      <w:numFmt w:val="lowerLetter"/>
+      <w:lvlText w:val="%8."/>
+      <w:lvlJc w:val="left"/>
+      <w:pPr>
+        <w:ind w:left="5760" w:hanging="360"/>
+      </w:pPr>
+    </w:lvl>
+    <w:lvl w:ilvl="8" w:tplc="0409001B" w:tentative="1">
+      <w:start w:val="1"/>
+      <w:numFmt w:val="lowerRoman"/>
+      <w:lvlText w:val="%9."/>
+      <w:lvlJc w:val="right"/>
+      <w:pPr>
+        <w:ind w:left="6480" w:hanging="180"/>
+      </w:pPr>
+    </w:lvl>
+  </w:abstractNum>
+  <w:abstractNum w:abstractNumId="6" w15:restartNumberingAfterBreak="0">
+    <w:nsid w:val="4D312018"/>
+    <w:multiLevelType w:val="hybridMultilevel"/>
+    <w:tmpl w:val="550AE7E8"/>
+    <w:lvl w:ilvl="0" w:tplc="04090001">
+      <w:start w:val="1"/>
+      <w:numFmt w:val="bullet"/>
+      <w:lvlText w:val=""/>
+      <w:lvlJc w:val="left"/>
+      <w:pPr>
+        <w:ind w:left="720" w:hanging="360"/>
+      </w:pPr>
+      <w:rPr>
+        <w:rFonts w:ascii="Symbol" w:hAnsi="Symbol" w:hint="default"/>
+      </w:rPr>
+    </w:lvl>
+    <w:lvl w:ilvl="1" w:tplc="04090003">
+      <w:start w:val="1"/>
+      <w:numFmt w:val="bullet"/>
+      <w:lvlText w:val="o"/>
+      <w:lvlJc w:val="left"/>
+      <w:pPr>
+        <w:ind w:left="1440" w:hanging="360"/>
+      </w:pPr>
+      <w:rPr>
+        <w:rFonts w:ascii="Courier New" w:hAnsi="Courier New" w:cs="Courier New" w:hint="default"/>
+      </w:rPr>
+    </w:lvl>
+    <w:lvl w:ilvl="2" w:tplc="04090005" w:tentative="1">
+      <w:start w:val="1"/>
+      <w:numFmt w:val="bullet"/>
+      <w:lvlText w:val=""/>
+      <w:lvlJc w:val="left"/>
+      <w:pPr>
+        <w:ind w:left="2160" w:hanging="360"/>
+      </w:pPr>
+      <w:rPr>
+        <w:rFonts w:ascii="Wingdings" w:hAnsi="Wingdings" w:hint="default"/>
+      </w:rPr>
+    </w:lvl>
+    <w:lvl w:ilvl="3" w:tplc="04090001" w:tentative="1">
+      <w:start w:val="1"/>
+      <w:numFmt w:val="bullet"/>
+      <w:lvlText w:val=""/>
+      <w:lvlJc w:val="left"/>
+      <w:pPr>
+        <w:ind w:left="2880" w:hanging="360"/>
+      </w:pPr>
+      <w:rPr>
+        <w:rFonts w:ascii="Symbol" w:hAnsi="Symbol" w:hint="default"/>
+      </w:rPr>
+    </w:lvl>
+    <w:lvl w:ilvl="4" w:tplc="04090003" w:tentative="1">
+      <w:start w:val="1"/>
+      <w:numFmt w:val="bullet"/>
+      <w:lvlText w:val="o"/>
+      <w:lvlJc w:val="left"/>
+      <w:pPr>
+        <w:ind w:left="3600" w:hanging="360"/>
+      </w:pPr>
+      <w:rPr>
+        <w:rFonts w:ascii="Courier New" w:hAnsi="Courier New" w:cs="Courier New" w:hint="default"/>
+      </w:rPr>
+    </w:lvl>
+    <w:lvl w:ilvl="5" w:tplc="04090005" w:tentative="1">
+      <w:start w:val="1"/>
+      <w:numFmt w:val="bullet"/>
+      <w:lvlText w:val=""/>
+      <w:lvlJc w:val="left"/>
+      <w:pPr>
+        <w:ind w:left="4320" w:hanging="360"/>
+      </w:pPr>
+      <w:rPr>
+        <w:rFonts w:ascii="Wingdings" w:hAnsi="Wingdings" w:hint="default"/>
+      </w:rPr>
+    </w:lvl>
+    <w:lvl w:ilvl="6" w:tplc="04090001" w:tentative="1">
+      <w:start w:val="1"/>
+      <w:numFmt w:val="bullet"/>
+      <w:lvlText w:val=""/>
+      <w:lvlJc w:val="left"/>
+      <w:pPr>
+        <w:ind w:left="5040" w:hanging="360"/>
+      </w:pPr>
+      <w:rPr>
+        <w:rFonts w:ascii="Symbol" w:hAnsi="Symbol" w:hint="default"/>
+      </w:rPr>
+    </w:lvl>
+    <w:lvl w:ilvl="7" w:tplc="04090003" w:tentative="1">
+      <w:start w:val="1"/>
+      <w:numFmt w:val="bullet"/>
+      <w:lvlText w:val="o"/>
+      <w:lvlJc w:val="left"/>
+      <w:pPr>
+        <w:ind w:left="5760" w:hanging="360"/>
+      </w:pPr>
+      <w:rPr>
+        <w:rFonts w:ascii="Courier New" w:hAnsi="Courier New" w:cs="Courier New" w:hint="default"/>
+      </w:rPr>
+    </w:lvl>
+    <w:lvl w:ilvl="8" w:tplc="04090005" w:tentative="1">
+      <w:start w:val="1"/>
+      <w:numFmt w:val="bullet"/>
+      <w:lvlText w:val=""/>
+      <w:lvlJc w:val="left"/>
+      <w:pPr>
+        <w:ind w:left="6480" w:hanging="360"/>
+      </w:pPr>
+      <w:rPr>
+        <w:rFonts w:ascii="Wingdings" w:hAnsi="Wingdings" w:hint="default"/>
+      </w:rPr>
+    </w:lvl>
+  </w:abstractNum>
+  <w:abstractNum w:abstractNumId="7" w15:restartNumberingAfterBreak="0">
+    <w:nsid w:val="52FA0E54"/>
+    <w:multiLevelType w:val="hybridMultilevel"/>
+    <w:tmpl w:val="A99AF8C2"/>
+    <w:lvl w:ilvl="0" w:tplc="04090001">
+      <w:start w:val="1"/>
+      <w:numFmt w:val="bullet"/>
+      <w:lvlText w:val=""/>
+      <w:lvlJc w:val="left"/>
+      <w:pPr>
+        <w:ind w:left="1080" w:hanging="360"/>
+      </w:pPr>
+      <w:rPr>
+        <w:rFonts w:ascii="Symbol" w:hAnsi="Symbol" w:hint="default"/>
+      </w:rPr>
+    </w:lvl>
+    <w:lvl w:ilvl="1" w:tplc="04090003" w:tentative="1">
+      <w:start w:val="1"/>
+      <w:numFmt w:val="bullet"/>
+      <w:lvlText w:val="o"/>
+      <w:lvlJc w:val="left"/>
+      <w:pPr>
+        <w:ind w:left="1800" w:hanging="360"/>
+      </w:pPr>
+      <w:rPr>
+        <w:rFonts w:ascii="Courier New" w:hAnsi="Courier New" w:cs="Courier New" w:hint="default"/>
+      </w:rPr>
+    </w:lvl>
+    <w:lvl w:ilvl="2" w:tplc="04090005" w:tentative="1">
+      <w:start w:val="1"/>
+      <w:numFmt w:val="bullet"/>
+      <w:lvlText w:val=""/>
+      <w:lvlJc w:val="left"/>
+      <w:pPr>
+        <w:ind w:left="2520" w:hanging="360"/>
+      </w:pPr>
+      <w:rPr>
+        <w:rFonts w:ascii="Wingdings" w:hAnsi="Wingdings" w:hint="default"/>
+      </w:rPr>
+    </w:lvl>
+    <w:lvl w:ilvl="3" w:tplc="04090001" w:tentative="1">
+      <w:start w:val="1"/>
+      <w:numFmt w:val="bullet"/>
+      <w:lvlText w:val=""/>
+      <w:lvlJc w:val="left"/>
+      <w:pPr>
+        <w:ind w:left="3240" w:hanging="360"/>
+      </w:pPr>
+      <w:rPr>
+        <w:rFonts w:ascii="Symbol" w:hAnsi="Symbol" w:hint="default"/>
+      </w:rPr>
+    </w:lvl>
+    <w:lvl w:ilvl="4" w:tplc="04090003" w:tentative="1">
+      <w:start w:val="1"/>
+      <w:numFmt w:val="bullet"/>
+      <w:lvlText w:val="o"/>
+      <w:lvlJc w:val="left"/>
+      <w:pPr>
+        <w:ind w:left="3960" w:hanging="360"/>
+      </w:pPr>
+      <w:rPr>
+        <w:rFonts w:ascii="Courier New" w:hAnsi="Courier New" w:cs="Courier New" w:hint="default"/>
+      </w:rPr>
+    </w:lvl>
+    <w:lvl w:ilvl="5" w:tplc="04090005" w:tentative="1">
+      <w:start w:val="1"/>
+      <w:numFmt w:val="bullet"/>
+      <w:lvlText w:val=""/>
+      <w:lvlJc w:val="left"/>
+      <w:pPr>
+        <w:ind w:left="4680" w:hanging="360"/>
+      </w:pPr>
+      <w:rPr>
+        <w:rFonts w:ascii="Wingdings" w:hAnsi="Wingdings" w:hint="default"/>
+      </w:rPr>
+    </w:lvl>
+    <w:lvl w:ilvl="6" w:tplc="04090001" w:tentative="1">
+      <w:start w:val="1"/>
+      <w:numFmt w:val="bullet"/>
+      <w:lvlText w:val=""/>
+      <w:lvlJc w:val="left"/>
+      <w:pPr>
+        <w:ind w:left="5400" w:hanging="360"/>
+      </w:pPr>
+      <w:rPr>
+        <w:rFonts w:ascii="Symbol" w:hAnsi="Symbol" w:hint="default"/>
+      </w:rPr>
+    </w:lvl>
+    <w:lvl w:ilvl="7" w:tplc="04090003" w:tentative="1">
+      <w:start w:val="1"/>
+      <w:numFmt w:val="bullet"/>
+      <w:lvlText w:val="o"/>
+      <w:lvlJc w:val="left"/>
+      <w:pPr>
+        <w:ind w:left="6120" w:hanging="360"/>
+      </w:pPr>
+      <w:rPr>
+        <w:rFonts w:ascii="Courier New" w:hAnsi="Courier New" w:cs="Courier New" w:hint="default"/>
+      </w:rPr>
+    </w:lvl>
+    <w:lvl w:ilvl="8" w:tplc="04090005" w:tentative="1">
+      <w:start w:val="1"/>
+      <w:numFmt w:val="bullet"/>
+      <w:lvlText w:val=""/>
+      <w:lvlJc w:val="left"/>
+      <w:pPr>
+        <w:ind w:left="6840" w:hanging="360"/>
+      </w:pPr>
+      <w:rPr>
+        <w:rFonts w:ascii="Wingdings" w:hAnsi="Wingdings" w:hint="default"/>
+      </w:rPr>
+    </w:lvl>
+  </w:abstractNum>
+  <w:abstractNum w:abstractNumId="8" w15:restartNumberingAfterBreak="0">
     <w:nsid w:val="5BE47A8D"/>
     <w:multiLevelType w:val="hybridMultilevel"/>
     <w:tmpl w:val="78944BD8"/>
@@ -829,14 +1441,147 @@
       </w:rPr>
     </w:lvl>
   </w:abstractNum>
+  <w:abstractNum w:abstractNumId="9" w15:restartNumberingAfterBreak="0">
+    <w:nsid w:val="609457F0"/>
+    <w:multiLevelType w:val="hybridMultilevel"/>
+    <w:tmpl w:val="DBD623F2"/>
+    <w:lvl w:ilvl="0" w:tplc="76643D60">
+      <w:numFmt w:val="bullet"/>
+      <w:lvlText w:val="-"/>
+      <w:lvlJc w:val="left"/>
+      <w:pPr>
+        <w:ind w:left="1080" w:hanging="360"/>
+      </w:pPr>
+      <w:rPr>
+        <w:rFonts w:ascii="Aptos" w:eastAsiaTheme="minorHAnsi" w:hAnsi="Aptos" w:cstheme="minorBidi" w:hint="default"/>
+      </w:rPr>
+    </w:lvl>
+    <w:lvl w:ilvl="1" w:tplc="04090003" w:tentative="1">
+      <w:start w:val="1"/>
+      <w:numFmt w:val="bullet"/>
+      <w:lvlText w:val="o"/>
+      <w:lvlJc w:val="left"/>
+      <w:pPr>
+        <w:ind w:left="1800" w:hanging="360"/>
+      </w:pPr>
+      <w:rPr>
+        <w:rFonts w:ascii="Courier New" w:hAnsi="Courier New" w:cs="Courier New" w:hint="default"/>
+      </w:rPr>
+    </w:lvl>
+    <w:lvl w:ilvl="2" w:tplc="04090005" w:tentative="1">
+      <w:start w:val="1"/>
+      <w:numFmt w:val="bullet"/>
+      <w:lvlText w:val=""/>
+      <w:lvlJc w:val="left"/>
+      <w:pPr>
+        <w:ind w:left="2520" w:hanging="360"/>
+      </w:pPr>
+      <w:rPr>
+        <w:rFonts w:ascii="Wingdings" w:hAnsi="Wingdings" w:hint="default"/>
+      </w:rPr>
+    </w:lvl>
+    <w:lvl w:ilvl="3" w:tplc="04090001" w:tentative="1">
+      <w:start w:val="1"/>
+      <w:numFmt w:val="bullet"/>
+      <w:lvlText w:val=""/>
+      <w:lvlJc w:val="left"/>
+      <w:pPr>
+        <w:ind w:left="3240" w:hanging="360"/>
+      </w:pPr>
+      <w:rPr>
+        <w:rFonts w:ascii="Symbol" w:hAnsi="Symbol" w:hint="default"/>
+      </w:rPr>
+    </w:lvl>
+    <w:lvl w:ilvl="4" w:tplc="04090003" w:tentative="1">
+      <w:start w:val="1"/>
+      <w:numFmt w:val="bullet"/>
+      <w:lvlText w:val="o"/>
+      <w:lvlJc w:val="left"/>
+      <w:pPr>
+        <w:ind w:left="3960" w:hanging="360"/>
+      </w:pPr>
+      <w:rPr>
+        <w:rFonts w:ascii="Courier New" w:hAnsi="Courier New" w:cs="Courier New" w:hint="default"/>
+      </w:rPr>
+    </w:lvl>
+    <w:lvl w:ilvl="5" w:tplc="04090005" w:tentative="1">
+      <w:start w:val="1"/>
+      <w:numFmt w:val="bullet"/>
+      <w:lvlText w:val=""/>
+      <w:lvlJc w:val="left"/>
+      <w:pPr>
+        <w:ind w:left="4680" w:hanging="360"/>
+      </w:pPr>
+      <w:rPr>
+        <w:rFonts w:ascii="Wingdings" w:hAnsi="Wingdings" w:hint="default"/>
+      </w:rPr>
+    </w:lvl>
+    <w:lvl w:ilvl="6" w:tplc="04090001" w:tentative="1">
+      <w:start w:val="1"/>
+      <w:numFmt w:val="bullet"/>
+      <w:lvlText w:val=""/>
+      <w:lvlJc w:val="left"/>
+      <w:pPr>
+        <w:ind w:left="5400" w:hanging="360"/>
+      </w:pPr>
+      <w:rPr>
+        <w:rFonts w:ascii="Symbol" w:hAnsi="Symbol" w:hint="default"/>
+      </w:rPr>
+    </w:lvl>
+    <w:lvl w:ilvl="7" w:tplc="04090003" w:tentative="1">
+      <w:start w:val="1"/>
+      <w:numFmt w:val="bullet"/>
+      <w:lvlText w:val="o"/>
+      <w:lvlJc w:val="left"/>
+      <w:pPr>
+        <w:ind w:left="6120" w:hanging="360"/>
+      </w:pPr>
+      <w:rPr>
+        <w:rFonts w:ascii="Courier New" w:hAnsi="Courier New" w:cs="Courier New" w:hint="default"/>
+      </w:rPr>
+    </w:lvl>
+    <w:lvl w:ilvl="8" w:tplc="04090005" w:tentative="1">
+      <w:start w:val="1"/>
+      <w:numFmt w:val="bullet"/>
+      <w:lvlText w:val=""/>
+      <w:lvlJc w:val="left"/>
+      <w:pPr>
+        <w:ind w:left="6840" w:hanging="360"/>
+      </w:pPr>
+      <w:rPr>
+        <w:rFonts w:ascii="Wingdings" w:hAnsi="Wingdings" w:hint="default"/>
+      </w:rPr>
+    </w:lvl>
+  </w:abstractNum>
   <w:num w:numId="1" w16cid:durableId="1021324374">
-    <w:abstractNumId w:val="1"/>
+    <w:abstractNumId w:val="3"/>
   </w:num>
   <w:num w:numId="2" w16cid:durableId="2102872105">
     <w:abstractNumId w:val="0"/>
   </w:num>
   <w:num w:numId="3" w16cid:durableId="889341287">
+    <w:abstractNumId w:val="8"/>
+  </w:num>
+  <w:num w:numId="4" w16cid:durableId="1433358251">
     <w:abstractNumId w:val="2"/>
+  </w:num>
+  <w:num w:numId="5" w16cid:durableId="1474518107">
+    <w:abstractNumId w:val="6"/>
+  </w:num>
+  <w:num w:numId="6" w16cid:durableId="935093886">
+    <w:abstractNumId w:val="5"/>
+  </w:num>
+  <w:num w:numId="7" w16cid:durableId="2032413950">
+    <w:abstractNumId w:val="7"/>
+  </w:num>
+  <w:num w:numId="8" w16cid:durableId="1007437434">
+    <w:abstractNumId w:val="1"/>
+  </w:num>
+  <w:num w:numId="9" w16cid:durableId="986669400">
+    <w:abstractNumId w:val="9"/>
+  </w:num>
+  <w:num w:numId="10" w16cid:durableId="990602260">
+    <w:abstractNumId w:val="4"/>
   </w:num>
 </w:numbering>
 </file>
@@ -2069,4 +2814,16 @@
     </a:ext>
   </a:extLst>
 </a:theme>
+</file>
+
+<file path=customXml/item1.xml><?xml version="1.0" encoding="utf-8"?>
+<b:Sources xmlns:b="http://schemas.openxmlformats.org/officeDocument/2006/bibliography" xmlns="http://schemas.openxmlformats.org/officeDocument/2006/bibliography" SelectedStyle="\APASixthEditionOfficeOnline.xsl" StyleName="APA" Version="6"/>
+</file>
+
+<file path=customXml/itemProps1.xml><?xml version="1.0" encoding="utf-8"?>
+<ds:datastoreItem xmlns:ds="http://schemas.openxmlformats.org/officeDocument/2006/customXml" ds:itemID="{B6FEA4BE-1611-4B96-9A0B-2A10C92BD88E}">
+  <ds:schemaRefs>
+    <ds:schemaRef ds:uri="http://schemas.openxmlformats.org/officeDocument/2006/bibliography"/>
+  </ds:schemaRefs>
+</ds:datastoreItem>
 </file>
</xml_diff>